<commit_message>
test start page image ideas
</commit_message>
<xml_diff>
--- a/I Need A Vacation!.docx
+++ b/I Need A Vacation!.docx
@@ -23,7 +23,7 @@
           <w:noProof/>
         </w:rPr>
         <w:drawing>
-          <wp:inline distT="0" distB="0" distL="0" distR="0">
+          <wp:inline distT="0" distB="0" distL="0" distR="0" wp14:anchorId="19A482C2" wp14:editId="5738F935">
             <wp:extent cx="812800" cy="812800"/>
             <wp:effectExtent l="0" t="0" r="0" b="0"/>
             <wp:docPr id="1" name="Picture 1" descr="Macintosh HD:Users:kellyflynn:Dropbox (Personal):Classes:PROG209 Client Side Web Programming 1 JavaScript:Tile Based Game:baby.png"/>
@@ -81,7 +81,7 @@
           <w:noProof/>
         </w:rPr>
         <w:drawing>
-          <wp:inline distT="0" distB="0" distL="0" distR="0">
+          <wp:inline distT="0" distB="0" distL="0" distR="0" wp14:anchorId="3FBD50F4" wp14:editId="5CD76D4A">
             <wp:extent cx="863600" cy="863600"/>
             <wp:effectExtent l="0" t="0" r="0" b="0"/>
             <wp:docPr id="2" name="Picture 2" descr="Macintosh HD:Users:kellyflynn:Dropbox (Personal):Classes:PROG209 Client Side Web Programming 1 JavaScript:Tile Based Game:toy.png"/>
@@ -139,7 +139,7 @@
           <w:noProof/>
         </w:rPr>
         <w:drawing>
-          <wp:inline distT="0" distB="0" distL="0" distR="0">
+          <wp:inline distT="0" distB="0" distL="0" distR="0" wp14:anchorId="4F88A91E" wp14:editId="48CCB9B1">
             <wp:extent cx="812800" cy="812800"/>
             <wp:effectExtent l="0" t="0" r="0" b="0"/>
             <wp:docPr id="3" name="Picture 3" descr="Macintosh HD:Users:kellyflynn:Dropbox (Personal):Classes:PROG209 Client Side Web Programming 1 JavaScript:Tile Based Game:mom.png"/>
@@ -197,7 +197,7 @@
           <w:noProof/>
         </w:rPr>
         <w:drawing>
-          <wp:inline distT="0" distB="0" distL="0" distR="0">
+          <wp:inline distT="0" distB="0" distL="0" distR="0" wp14:anchorId="70FC9450" wp14:editId="24D2B92D">
             <wp:extent cx="812800" cy="812800"/>
             <wp:effectExtent l="0" t="0" r="0" b="0"/>
             <wp:docPr id="4" name="Picture 4" descr="Macintosh HD:Users:kellyflynn:Dropbox (Personal):Classes:PROG209 Client Side Web Programming 1 JavaScript:Tile Based Game:vacation.png"/>
@@ -255,7 +255,7 @@
           <w:noProof/>
         </w:rPr>
         <w:drawing>
-          <wp:inline distT="0" distB="0" distL="0" distR="0">
+          <wp:inline distT="0" distB="0" distL="0" distR="0" wp14:anchorId="4316AD6B" wp14:editId="5807B2F1">
             <wp:extent cx="812800" cy="812800"/>
             <wp:effectExtent l="0" t="0" r="0" b="0"/>
             <wp:docPr id="5" name="Picture 5" descr="Macintosh HD:Users:kellyflynn:Dropbox (Personal):Classes:PROG209 Client Side Web Programming 1 JavaScript:Tile Based Game:Bed.png"/>
@@ -307,18 +307,27 @@
     <w:p/>
     <w:p>
       <w:r>
-        <w:t>I’ve used the ES6 let, const and object literal.</w:t>
+        <w:t xml:space="preserve">I’ve used the ES6 let, const and </w:t>
+      </w:r>
+      <w:r>
+        <w:t>template</w:t>
+      </w:r>
+      <w:r>
+        <w:t xml:space="preserve"> literal.</w:t>
       </w:r>
     </w:p>
     <w:p/>
     <w:p>
       <w:r>
-        <w:t>I’ve</w:t>
+        <w:t xml:space="preserve">I’ve used </w:t>
+      </w:r>
+      <w:r>
+        <w:t>animation</w:t>
       </w:r>
       <w:bookmarkStart w:id="0" w:name="_GoBack"/>
       <w:bookmarkEnd w:id="0"/>
       <w:r>
-        <w:t xml:space="preserve"> used Greensock on my start screen.</w:t>
+        <w:t xml:space="preserve"> on my start screen.</w:t>
       </w:r>
     </w:p>
     <w:sectPr>

</xml_diff>